<commit_message>
Tried a different email
</commit_message>
<xml_diff>
--- a/Verification-Files/VerificationCode.docx
+++ b/Verification-Files/VerificationCode.docx
@@ -132,7 +132,7 @@
         <w:rPr>
           <w:sz w:val="24"/>
         </w:rPr>
-        <w:t>Hello DANAPOLSKY@emeryweiner.org,</w:t>
+        <w:t>Hello danapolsky@emeryweiner.org,</w:t>
       </w:r>
     </w:p>
     <w:p/>
@@ -201,7 +201,7 @@
         <w:rPr>
           <w:sz w:val="56"/>
         </w:rPr>
-        <w:t>7B9UX</w:t>
+        <w:t>YX17P</w:t>
       </w:r>
     </w:p>
     <w:p>

</xml_diff>

<commit_message>
Got email to work with gmail
</commit_message>
<xml_diff>
--- a/Verification-Files/VerificationCode.docx
+++ b/Verification-Files/VerificationCode.docx
@@ -132,7 +132,7 @@
         <w:rPr>
           <w:sz w:val="24"/>
         </w:rPr>
-        <w:t>Hello danapolsky@emeryweiner.org,</w:t>
+        <w:t>Hello dan_anpolsky@emeryweiner.org,</w:t>
       </w:r>
     </w:p>
     <w:p/>
@@ -201,7 +201,7 @@
         <w:rPr>
           <w:sz w:val="56"/>
         </w:rPr>
-        <w:t>YX17P</w:t>
+        <w:t>47B1S</w:t>
       </w:r>
     </w:p>
     <w:p>

</xml_diff>

<commit_message>
Added to locker database
</commit_message>
<xml_diff>
--- a/Verification-Files/VerificationCode.docx
+++ b/Verification-Files/VerificationCode.docx
@@ -132,7 +132,7 @@
         <w:rPr>
           <w:sz w:val="24"/>
         </w:rPr>
-        <w:t>Hello zrobinson@emeryweiner.org,</w:t>
+        <w:t>Hello danapolsky@emeryweiner.org,</w:t>
       </w:r>
     </w:p>
     <w:p/>
@@ -201,7 +201,7 @@
         <w:rPr>
           <w:sz w:val="56"/>
         </w:rPr>
-        <w:t>LY7BV</w:t>
+        <w:t>EW6BA</w:t>
       </w:r>
     </w:p>
     <w:p>

</xml_diff>

<commit_message>
Fixed email docx to image
</commit_message>
<xml_diff>
--- a/Verification-Files/VerificationCode.docx
+++ b/Verification-Files/VerificationCode.docx
@@ -132,7 +132,7 @@
         <w:rPr>
           <w:sz w:val="24"/>
         </w:rPr>
-        <w:t>Hello bradoff@emeryweiner.org,</w:t>
+        <w:t>Hello danapolsky@emeryweiner.org,</w:t>
       </w:r>
     </w:p>
     <w:p/>
@@ -201,7 +201,7 @@
         <w:rPr>
           <w:sz w:val="56"/>
         </w:rPr>
-        <w:t>ES1AP</w:t>
+        <w:t>6ZG31</w:t>
       </w:r>
     </w:p>
     <w:p>

</xml_diff>

<commit_message>
Fixed database bugs - Zachary
</commit_message>
<xml_diff>
--- a/Verification-Files/VerificationCode.docx
+++ b/Verification-Files/VerificationCode.docx
@@ -132,7 +132,7 @@
         <w:rPr>
           <w:sz w:val="24"/>
         </w:rPr>
-        <w:t>Hello danapolsky@emeryweiner.org,</w:t>
+        <w:t>Hello zrobinson@emeryweiner.org,</w:t>
       </w:r>
     </w:p>
     <w:p/>
@@ -201,7 +201,7 @@
         <w:rPr>
           <w:sz w:val="56"/>
         </w:rPr>
-        <w:t>6ZG31</w:t>
+        <w:t>R6ABG</w:t>
       </w:r>
     </w:p>
     <w:p>

</xml_diff>

<commit_message>
Simplified locker database find_locker method
</commit_message>
<xml_diff>
--- a/Verification-Files/VerificationCode.docx
+++ b/Verification-Files/VerificationCode.docx
@@ -132,7 +132,7 @@
         <w:rPr>
           <w:sz w:val="24"/>
         </w:rPr>
-        <w:t>Hello zrobinson@emeryweiner.org,</w:t>
+        <w:t>Hello danapolsky@emeryweiner.org,</w:t>
       </w:r>
     </w:p>
     <w:p/>
@@ -201,7 +201,7 @@
         <w:rPr>
           <w:sz w:val="56"/>
         </w:rPr>
-        <w:t>R6ABG</w:t>
+        <w:t>XWFLF</w:t>
       </w:r>
     </w:p>
     <w:p>

</xml_diff>

<commit_message>
Fixing Positions - Zachary.
</commit_message>
<xml_diff>
--- a/Verification-Files/VerificationCode.docx
+++ b/Verification-Files/VerificationCode.docx
@@ -132,7 +132,7 @@
         <w:rPr>
           <w:sz w:val="24"/>
         </w:rPr>
-        <w:t>Hello danapolsky@emeryweiner.org,</w:t>
+        <w:t>Hello c@emeryweiner.org,</w:t>
       </w:r>
     </w:p>
     <w:p/>
@@ -201,7 +201,7 @@
         <w:rPr>
           <w:sz w:val="56"/>
         </w:rPr>
-        <w:t>5CB7A</w:t>
+        <w:t>AXGXU</w:t>
       </w:r>
     </w:p>
     <w:p>

</xml_diff>